<commit_message>
Results - B #8
</commit_message>
<xml_diff>
--- a/HW 2 - Instructions.docx
+++ b/HW 2 - Instructions.docx
@@ -1708,21 +1708,7 @@
         <w:rPr>
           <w:rFonts w:ascii="Calibri" w:hAnsi="Calibri" w:cs="Calibri"/>
         </w:rPr>
-        <w:t xml:space="preserve">and right click anywhere on the table that </w:t>
-      </w:r>
-      <w:proofErr w:type="gramStart"/>
-      <w:r>
-        <w:rPr>
-          <w:rFonts w:ascii="Calibri" w:hAnsi="Calibri" w:cs="Calibri"/>
-        </w:rPr>
-        <w:t>opens up</w:t>
-      </w:r>
-      <w:proofErr w:type="gramEnd"/>
-      <w:r>
-        <w:rPr>
-          <w:rFonts w:ascii="Calibri" w:hAnsi="Calibri" w:cs="Calibri"/>
-        </w:rPr>
-        <w:t xml:space="preserve">. Then select </w:t>
+        <w:t xml:space="preserve">and right click anywhere on the table that opens up. Then select </w:t>
       </w:r>
       <w:r>
         <w:rPr>
@@ -2630,21 +2616,7 @@
         <w:rPr>
           <w:rFonts w:ascii="Calibri" w:hAnsi="Calibri" w:cs="Calibri"/>
         </w:rPr>
-        <w:t xml:space="preserve">, compute the global Moran’s I </w:t>
-      </w:r>
-      <w:proofErr w:type="gramStart"/>
-      <w:r>
-        <w:rPr>
-          <w:rFonts w:ascii="Calibri" w:hAnsi="Calibri" w:cs="Calibri"/>
-        </w:rPr>
-        <w:t>using</w:t>
-      </w:r>
-      <w:proofErr w:type="gramEnd"/>
-      <w:r>
-        <w:rPr>
-          <w:rFonts w:ascii="Calibri" w:hAnsi="Calibri" w:cs="Calibri"/>
-        </w:rPr>
-        <w:t xml:space="preserve"> </w:t>
+        <w:t xml:space="preserve">, compute the global Moran’s I using </w:t>
       </w:r>
       <w:r>
         <w:rPr>
@@ -8958,28 +8930,16 @@
         <w:rPr>
           <w:rFonts w:ascii="Calibri" w:hAnsi="Calibri" w:cs="Calibri"/>
           <w:b/>
-        </w:rPr>
-      </w:pPr>
-      <w:r>
-        <w:rPr>
-          <w:rFonts w:ascii="Calibri" w:hAnsi="Calibri" w:cs="Calibri"/>
-          <w:b/>
-        </w:rPr>
-        <w:t xml:space="preserve">Spatial </w:t>
-      </w:r>
-      <w:r>
-        <w:rPr>
-          <w:rFonts w:ascii="Calibri" w:hAnsi="Calibri" w:cs="Calibri"/>
-          <w:b/>
-        </w:rPr>
-        <w:t>A</w:t>
-      </w:r>
-      <w:r>
-        <w:rPr>
-          <w:rFonts w:ascii="Calibri" w:hAnsi="Calibri" w:cs="Calibri"/>
-          <w:b/>
-        </w:rPr>
-        <w:t>utocorrelation</w:t>
+          <w:color w:val="FF0000"/>
+        </w:rPr>
+      </w:pPr>
+      <w:r>
+        <w:rPr>
+          <w:rFonts w:ascii="Calibri" w:hAnsi="Calibri" w:cs="Calibri"/>
+          <w:b/>
+          <w:color w:val="FF0000"/>
+        </w:rPr>
+        <w:t>Spatial Autocorrelation</w:t>
       </w:r>
       <w:r>
         <w:rPr>
@@ -9028,15 +8988,7 @@
           <w:color w:val="FF0000"/>
         </w:rPr>
         <w:tab/>
-        <w:t xml:space="preserve">           </w:t>
-      </w:r>
-      <w:r>
-        <w:rPr>
-          <w:rFonts w:ascii="Calibri" w:hAnsi="Calibri" w:cs="Calibri"/>
-          <w:i/>
-          <w:color w:val="FF0000"/>
-        </w:rPr>
-        <w:t>Subsection Title</w:t>
+        <w:t xml:space="preserve">           Subsection Title</w:t>
       </w:r>
     </w:p>
     <w:p>
@@ -9049,29 +9001,34 @@
         <w:contextualSpacing/>
         <w:rPr>
           <w:rFonts w:ascii="Calibri" w:hAnsi="Calibri" w:cs="Calibri"/>
-        </w:rPr>
-      </w:pPr>
-      <w:r>
-        <w:rPr>
-          <w:rFonts w:ascii="Calibri" w:hAnsi="Calibri" w:cs="Calibri"/>
+          <w:color w:val="FF0000"/>
+        </w:rPr>
+      </w:pPr>
+      <w:r>
+        <w:rPr>
+          <w:rFonts w:ascii="Calibri" w:hAnsi="Calibri" w:cs="Calibri"/>
+          <w:color w:val="FF0000"/>
         </w:rPr>
         <w:t xml:space="preserve">Present and describe the global Moran’s I value </w:t>
       </w:r>
       <w:r>
         <w:rPr>
           <w:rFonts w:ascii="Calibri" w:hAnsi="Calibri" w:cs="Calibri"/>
+          <w:color w:val="FF0000"/>
         </w:rPr>
         <w:t xml:space="preserve">of the dependent variable </w:t>
       </w:r>
       <w:r>
         <w:rPr>
           <w:rFonts w:ascii="Calibri" w:hAnsi="Calibri" w:cs="Calibri"/>
+          <w:color w:val="FF0000"/>
         </w:rPr>
         <w:t>and the random permutations test results.</w:t>
       </w:r>
       <w:r>
         <w:rPr>
           <w:rFonts w:ascii="Calibri" w:hAnsi="Calibri" w:cs="Calibri"/>
+          <w:color w:val="FF0000"/>
         </w:rPr>
         <w:t xml:space="preserve"> </w:t>
       </w:r>
@@ -9086,11 +9043,13 @@
         <w:contextualSpacing/>
         <w:rPr>
           <w:rFonts w:ascii="Calibri" w:hAnsi="Calibri" w:cs="Calibri"/>
-        </w:rPr>
-      </w:pPr>
-      <w:r>
-        <w:rPr>
-          <w:rFonts w:ascii="Calibri" w:hAnsi="Calibri" w:cs="Calibri"/>
+          <w:color w:val="FF0000"/>
+        </w:rPr>
+      </w:pPr>
+      <w:r>
+        <w:rPr>
+          <w:rFonts w:ascii="Calibri" w:hAnsi="Calibri" w:cs="Calibri"/>
+          <w:color w:val="FF0000"/>
         </w:rPr>
         <w:t xml:space="preserve">Is </w:t>
       </w:r>
@@ -9098,12 +9057,14 @@
         <w:rPr>
           <w:rFonts w:ascii="Calibri" w:hAnsi="Calibri" w:cs="Calibri"/>
           <w:b/>
+          <w:color w:val="FF0000"/>
         </w:rPr>
         <w:t xml:space="preserve">LNMEDHVAL </w:t>
       </w:r>
       <w:r>
         <w:rPr>
           <w:rFonts w:ascii="Calibri" w:hAnsi="Calibri" w:cs="Calibri"/>
+          <w:color w:val="FF0000"/>
         </w:rPr>
         <w:t xml:space="preserve">significantly spatially autocorrelated? </w:t>
       </w:r>
@@ -9118,11 +9079,13 @@
         <w:contextualSpacing/>
         <w:rPr>
           <w:rFonts w:ascii="Calibri" w:hAnsi="Calibri" w:cs="Calibri"/>
-        </w:rPr>
-      </w:pPr>
-      <w:r>
-        <w:rPr>
-          <w:rFonts w:ascii="Calibri" w:hAnsi="Calibri" w:cs="Calibri"/>
+          <w:color w:val="FF0000"/>
+        </w:rPr>
+      </w:pPr>
+      <w:r>
+        <w:rPr>
+          <w:rFonts w:ascii="Calibri" w:hAnsi="Calibri" w:cs="Calibri"/>
+          <w:color w:val="FF0000"/>
         </w:rPr>
         <w:t xml:space="preserve">For Local Moran’s I results, present the Significance Map and Cluster Map obtained by running the Local </w:t>
       </w:r>
@@ -9130,6 +9093,7 @@
       <w:r>
         <w:rPr>
           <w:rFonts w:ascii="Calibri" w:hAnsi="Calibri" w:cs="Calibri"/>
+          <w:color w:val="FF0000"/>
         </w:rPr>
         <w:t>Morans</w:t>
       </w:r>
@@ -9137,6 +9101,7 @@
       <w:r>
         <w:rPr>
           <w:rFonts w:ascii="Calibri" w:hAnsi="Calibri" w:cs="Calibri"/>
+          <w:color w:val="FF0000"/>
         </w:rPr>
         <w:t xml:space="preserve">’ I. </w:t>
       </w:r>
@@ -9151,11 +9116,13 @@
         <w:contextualSpacing/>
         <w:rPr>
           <w:rFonts w:ascii="Calibri" w:hAnsi="Calibri" w:cs="Calibri"/>
-        </w:rPr>
-      </w:pPr>
-      <w:r>
-        <w:rPr>
-          <w:rFonts w:ascii="Calibri" w:hAnsi="Calibri" w:cs="Calibri"/>
+          <w:color w:val="FF0000"/>
+        </w:rPr>
+      </w:pPr>
+      <w:r>
+        <w:rPr>
+          <w:rFonts w:ascii="Calibri" w:hAnsi="Calibri" w:cs="Calibri"/>
+          <w:color w:val="FF0000"/>
         </w:rPr>
         <w:t xml:space="preserve">Discuss the results: what are the not significant, high-high, high-low, low-high and low-low areas on the Cluster Map? Where in the city are these areas? </w:t>
       </w:r>
@@ -9231,24 +9198,21 @@
         <w:rPr>
           <w:rFonts w:ascii="Calibri" w:hAnsi="Calibri" w:cs="Calibri"/>
           <w:b/>
-        </w:rPr>
-      </w:pPr>
-      <w:r>
-        <w:rPr>
-          <w:rFonts w:ascii="Calibri" w:hAnsi="Calibri" w:cs="Calibri"/>
-        </w:rPr>
-        <w:t xml:space="preserve">Present the </w:t>
-      </w:r>
-      <w:r>
-        <w:rPr>
-          <w:rFonts w:ascii="Calibri" w:hAnsi="Calibri" w:cs="Calibri"/>
-        </w:rPr>
-        <w:t xml:space="preserve">OLS output from </w:t>
+          <w:color w:val="FF0000"/>
+        </w:rPr>
+      </w:pPr>
+      <w:r>
+        <w:rPr>
+          <w:rFonts w:ascii="Calibri" w:hAnsi="Calibri" w:cs="Calibri"/>
+          <w:color w:val="FF0000"/>
+        </w:rPr>
+        <w:t xml:space="preserve">Present the OLS output from </w:t>
       </w:r>
       <w:proofErr w:type="spellStart"/>
       <w:r>
         <w:rPr>
           <w:rFonts w:ascii="Calibri" w:hAnsi="Calibri" w:cs="Calibri"/>
+          <w:color w:val="FF0000"/>
         </w:rPr>
         <w:t>GeoDa</w:t>
       </w:r>
@@ -9256,6 +9220,7 @@
       <w:r>
         <w:rPr>
           <w:rFonts w:ascii="Calibri" w:hAnsi="Calibri" w:cs="Calibri"/>
+          <w:color w:val="FF0000"/>
         </w:rPr>
         <w:t xml:space="preserve"> (call this Table 1)</w:t>
       </w:r>
@@ -9270,29 +9235,34 @@
         <w:rPr>
           <w:rFonts w:ascii="Calibri" w:hAnsi="Calibri" w:cs="Calibri"/>
           <w:b/>
-        </w:rPr>
-      </w:pPr>
-      <w:r>
-        <w:rPr>
-          <w:rFonts w:ascii="Calibri" w:hAnsi="Calibri" w:cs="Calibri"/>
+          <w:color w:val="FF0000"/>
+        </w:rPr>
+      </w:pPr>
+      <w:r>
+        <w:rPr>
+          <w:rFonts w:ascii="Calibri" w:hAnsi="Calibri" w:cs="Calibri"/>
+          <w:color w:val="FF0000"/>
         </w:rPr>
         <w:t xml:space="preserve">Give a brief 2 sentence overview of the OLS results (feel free to paste this from your </w:t>
       </w:r>
       <w:r>
         <w:rPr>
           <w:rFonts w:ascii="Calibri" w:hAnsi="Calibri" w:cs="Calibri"/>
+          <w:color w:val="FF0000"/>
         </w:rPr>
         <w:t xml:space="preserve">description in HW </w:t>
       </w:r>
       <w:r>
         <w:rPr>
           <w:rFonts w:ascii="Calibri" w:hAnsi="Calibri" w:cs="Calibri"/>
+          <w:color w:val="FF0000"/>
         </w:rPr>
         <w:t>1</w:t>
       </w:r>
       <w:r>
         <w:rPr>
           <w:rFonts w:ascii="Calibri" w:hAnsi="Calibri" w:cs="Calibri"/>
+          <w:color w:val="FF0000"/>
         </w:rPr>
         <w:t xml:space="preserve">). That is, simply indicate which predictors are significant and what % of variance in </w:t>
       </w:r>
@@ -9300,12 +9270,14 @@
         <w:rPr>
           <w:rFonts w:ascii="Calibri" w:hAnsi="Calibri" w:cs="Calibri"/>
           <w:b/>
+          <w:color w:val="FF0000"/>
         </w:rPr>
         <w:t>LNMEDHVAL</w:t>
       </w:r>
       <w:r>
         <w:rPr>
           <w:rFonts w:ascii="Calibri" w:hAnsi="Calibri" w:cs="Calibri"/>
+          <w:color w:val="FF0000"/>
         </w:rPr>
         <w:t xml:space="preserve"> has been explained by the model. </w:t>
       </w:r>
@@ -9320,11 +9292,13 @@
         <w:rPr>
           <w:rFonts w:ascii="Calibri" w:hAnsi="Calibri" w:cs="Calibri"/>
           <w:b/>
-        </w:rPr>
-      </w:pPr>
-      <w:r>
-        <w:rPr>
-          <w:rFonts w:ascii="Calibri" w:hAnsi="Calibri" w:cs="Calibri"/>
+          <w:color w:val="FF0000"/>
+        </w:rPr>
+      </w:pPr>
+      <w:r>
+        <w:rPr>
+          <w:rFonts w:ascii="Calibri" w:hAnsi="Calibri" w:cs="Calibri"/>
+          <w:color w:val="FF0000"/>
         </w:rPr>
         <w:t>Comment on the results of the tests on heteroscedasticity</w:t>
       </w:r>
@@ -9339,47 +9313,55 @@
         <w:rPr>
           <w:rFonts w:ascii="Calibri" w:hAnsi="Calibri" w:cs="Calibri"/>
           <w:b/>
-        </w:rPr>
-      </w:pPr>
-      <w:r>
-        <w:rPr>
-          <w:rFonts w:ascii="Calibri" w:hAnsi="Calibri" w:cs="Calibri"/>
+          <w:color w:val="FF0000"/>
+        </w:rPr>
+      </w:pPr>
+      <w:r>
+        <w:rPr>
+          <w:rFonts w:ascii="Calibri" w:hAnsi="Calibri" w:cs="Calibri"/>
+          <w:color w:val="FF0000"/>
         </w:rPr>
         <w:t xml:space="preserve">Are the results </w:t>
       </w:r>
       <w:r>
         <w:rPr>
           <w:rFonts w:ascii="Calibri" w:hAnsi="Calibri" w:cs="Calibri"/>
+          <w:color w:val="FF0000"/>
         </w:rPr>
         <w:t xml:space="preserve">from the </w:t>
       </w:r>
       <w:r>
         <w:rPr>
           <w:rFonts w:ascii="Calibri" w:hAnsi="Calibri" w:cs="Calibri"/>
+          <w:color w:val="FF0000"/>
         </w:rPr>
         <w:t>different tests</w:t>
       </w:r>
       <w:r>
         <w:rPr>
           <w:rFonts w:ascii="Calibri" w:hAnsi="Calibri" w:cs="Calibri"/>
+          <w:color w:val="FF0000"/>
         </w:rPr>
         <w:t xml:space="preserve"> </w:t>
       </w:r>
       <w:r>
         <w:rPr>
           <w:rFonts w:ascii="Calibri" w:hAnsi="Calibri" w:cs="Calibri"/>
+          <w:color w:val="FF0000"/>
         </w:rPr>
         <w:t>consistent</w:t>
       </w:r>
       <w:r>
         <w:rPr>
           <w:rFonts w:ascii="Calibri" w:hAnsi="Calibri" w:cs="Calibri"/>
+          <w:color w:val="FF0000"/>
         </w:rPr>
         <w:t xml:space="preserve"> with each other</w:t>
       </w:r>
       <w:r>
         <w:rPr>
           <w:rFonts w:ascii="Calibri" w:hAnsi="Calibri" w:cs="Calibri"/>
+          <w:color w:val="FF0000"/>
         </w:rPr>
         <w:t xml:space="preserve">? </w:t>
       </w:r>
@@ -9394,23 +9376,27 @@
         <w:rPr>
           <w:rFonts w:ascii="Calibri" w:hAnsi="Calibri" w:cs="Calibri"/>
           <w:b/>
-        </w:rPr>
-      </w:pPr>
-      <w:r>
-        <w:rPr>
-          <w:rFonts w:ascii="Calibri" w:hAnsi="Calibri" w:cs="Calibri"/>
+          <w:color w:val="FF0000"/>
+        </w:rPr>
+      </w:pPr>
+      <w:r>
+        <w:rPr>
+          <w:rFonts w:ascii="Calibri" w:hAnsi="Calibri" w:cs="Calibri"/>
+          <w:color w:val="FF0000"/>
         </w:rPr>
         <w:t>Do they indicate a problem</w:t>
       </w:r>
       <w:r>
         <w:rPr>
           <w:rFonts w:ascii="Calibri" w:hAnsi="Calibri" w:cs="Calibri"/>
+          <w:color w:val="FF0000"/>
         </w:rPr>
         <w:t xml:space="preserve"> with heteroscedasticity</w:t>
       </w:r>
       <w:r>
         <w:rPr>
           <w:rFonts w:ascii="Calibri" w:hAnsi="Calibri" w:cs="Calibri"/>
+          <w:color w:val="FF0000"/>
         </w:rPr>
         <w:t>?</w:t>
       </w:r>
@@ -9424,29 +9410,27 @@
         <w:jc w:val="both"/>
         <w:rPr>
           <w:rFonts w:ascii="Calibri" w:hAnsi="Calibri" w:cs="Calibri"/>
-        </w:rPr>
-      </w:pPr>
-      <w:r>
-        <w:rPr>
-          <w:rFonts w:ascii="Calibri" w:hAnsi="Calibri" w:cs="Calibri"/>
-        </w:rPr>
-        <w:t xml:space="preserve">Is this conclusion consistent with the </w:t>
-      </w:r>
-      <w:r>
-        <w:rPr>
-          <w:rFonts w:ascii="Calibri" w:hAnsi="Calibri" w:cs="Calibri"/>
-        </w:rPr>
-        <w:t>conclusion from the residual by predicted plot you</w:t>
-      </w:r>
-      <w:r>
-        <w:rPr>
-          <w:rFonts w:ascii="Calibri" w:hAnsi="Calibri" w:cs="Calibri"/>
+          <w:color w:val="FF0000"/>
+        </w:rPr>
+      </w:pPr>
+      <w:r>
+        <w:rPr>
+          <w:rFonts w:ascii="Calibri" w:hAnsi="Calibri" w:cs="Calibri"/>
+          <w:color w:val="FF0000"/>
+        </w:rPr>
+        <w:t>Is this conclusion consistent with the conclusion from the residual by predicted plot you</w:t>
+      </w:r>
+      <w:r>
+        <w:rPr>
+          <w:rFonts w:ascii="Calibri" w:hAnsi="Calibri" w:cs="Calibri"/>
+          <w:color w:val="FF0000"/>
         </w:rPr>
         <w:t xml:space="preserve"> presented</w:t>
       </w:r>
       <w:r>
         <w:rPr>
           <w:rFonts w:ascii="Calibri" w:hAnsi="Calibri" w:cs="Calibri"/>
+          <w:color w:val="FF0000"/>
         </w:rPr>
         <w:t xml:space="preserve"> in HW 1?</w:t>
       </w:r>
@@ -9460,23 +9444,27 @@
         <w:jc w:val="both"/>
         <w:rPr>
           <w:rFonts w:ascii="Calibri" w:hAnsi="Calibri" w:cs="Calibri"/>
-        </w:rPr>
-      </w:pPr>
-      <w:r>
-        <w:rPr>
-          <w:rFonts w:ascii="Calibri" w:hAnsi="Calibri" w:cs="Calibri"/>
+          <w:color w:val="FF0000"/>
+        </w:rPr>
+      </w:pPr>
+      <w:r>
+        <w:rPr>
+          <w:rFonts w:ascii="Calibri" w:hAnsi="Calibri" w:cs="Calibri"/>
+          <w:color w:val="FF0000"/>
         </w:rPr>
         <w:t xml:space="preserve">Include that plot in the </w:t>
       </w:r>
       <w:r>
         <w:rPr>
           <w:rFonts w:ascii="Calibri" w:hAnsi="Calibri" w:cs="Calibri"/>
+          <w:color w:val="FF0000"/>
         </w:rPr>
         <w:t xml:space="preserve">current </w:t>
       </w:r>
       <w:r>
         <w:rPr>
           <w:rFonts w:ascii="Calibri" w:hAnsi="Calibri" w:cs="Calibri"/>
+          <w:color w:val="FF0000"/>
         </w:rPr>
         <w:t>report as well.</w:t>
       </w:r>
@@ -9491,23 +9479,27 @@
         <w:rPr>
           <w:rFonts w:ascii="Calibri" w:hAnsi="Calibri" w:cs="Calibri"/>
           <w:b/>
-        </w:rPr>
-      </w:pPr>
-      <w:r>
-        <w:rPr>
-          <w:rFonts w:ascii="Calibri" w:hAnsi="Calibri" w:cs="Calibri"/>
+          <w:color w:val="FF0000"/>
+        </w:rPr>
+      </w:pPr>
+      <w:r>
+        <w:rPr>
+          <w:rFonts w:ascii="Calibri" w:hAnsi="Calibri" w:cs="Calibri"/>
+          <w:color w:val="FF0000"/>
         </w:rPr>
         <w:t xml:space="preserve">Comment on the results of the test on normality of </w:t>
       </w:r>
       <w:r>
         <w:rPr>
           <w:rFonts w:ascii="Calibri" w:hAnsi="Calibri" w:cs="Calibri"/>
+          <w:color w:val="FF0000"/>
         </w:rPr>
         <w:t>errors</w:t>
       </w:r>
       <w:r>
         <w:rPr>
           <w:rFonts w:ascii="Calibri" w:hAnsi="Calibri" w:cs="Calibri"/>
+          <w:color w:val="FF0000"/>
         </w:rPr>
         <w:t xml:space="preserve"> (Jarque-Bera test)</w:t>
       </w:r>
@@ -9522,29 +9514,34 @@
         <w:rPr>
           <w:rFonts w:ascii="Calibri" w:hAnsi="Calibri" w:cs="Calibri"/>
           <w:b/>
-        </w:rPr>
-      </w:pPr>
-      <w:r>
-        <w:rPr>
-          <w:rFonts w:ascii="Calibri" w:hAnsi="Calibri" w:cs="Calibri"/>
+          <w:color w:val="FF0000"/>
+        </w:rPr>
+      </w:pPr>
+      <w:r>
+        <w:rPr>
+          <w:rFonts w:ascii="Calibri" w:hAnsi="Calibri" w:cs="Calibri"/>
+          <w:color w:val="FF0000"/>
         </w:rPr>
         <w:t>Do test results</w:t>
       </w:r>
       <w:r>
         <w:rPr>
           <w:rFonts w:ascii="Calibri" w:hAnsi="Calibri" w:cs="Calibri"/>
+          <w:color w:val="FF0000"/>
         </w:rPr>
         <w:t xml:space="preserve"> indicate a problem</w:t>
       </w:r>
       <w:r>
         <w:rPr>
           <w:rFonts w:ascii="Calibri" w:hAnsi="Calibri" w:cs="Calibri"/>
+          <w:color w:val="FF0000"/>
         </w:rPr>
         <w:t xml:space="preserve"> with normality</w:t>
       </w:r>
       <w:r>
         <w:rPr>
           <w:rFonts w:ascii="Calibri" w:hAnsi="Calibri" w:cs="Calibri"/>
+          <w:color w:val="FF0000"/>
         </w:rPr>
         <w:t>?</w:t>
       </w:r>
@@ -9559,11 +9556,13 @@
         <w:rPr>
           <w:rFonts w:ascii="Calibri" w:hAnsi="Calibri" w:cs="Calibri"/>
           <w:b/>
-        </w:rPr>
-      </w:pPr>
-      <w:r>
-        <w:rPr>
-          <w:rFonts w:ascii="Calibri" w:hAnsi="Calibri" w:cs="Calibri"/>
+          <w:color w:val="FF0000"/>
+        </w:rPr>
+      </w:pPr>
+      <w:r>
+        <w:rPr>
+          <w:rFonts w:ascii="Calibri" w:hAnsi="Calibri" w:cs="Calibri"/>
+          <w:color w:val="FF0000"/>
         </w:rPr>
         <w:t>Is this conclusion consistent with the histogram of residuals (errors) you presented in HW 1? If not, comment why not.</w:t>
       </w:r>
@@ -9578,11 +9577,13 @@
         <w:rPr>
           <w:rFonts w:ascii="Calibri" w:hAnsi="Calibri" w:cs="Calibri"/>
           <w:b/>
-        </w:rPr>
-      </w:pPr>
-      <w:r>
-        <w:rPr>
-          <w:rFonts w:ascii="Calibri" w:hAnsi="Calibri" w:cs="Calibri"/>
+          <w:color w:val="FF0000"/>
+        </w:rPr>
+      </w:pPr>
+      <w:r>
+        <w:rPr>
+          <w:rFonts w:ascii="Calibri" w:hAnsi="Calibri" w:cs="Calibri"/>
+          <w:color w:val="FF0000"/>
         </w:rPr>
         <w:t>Include the histogram in the current report as well.</w:t>
       </w:r>
@@ -9590,6 +9591,7 @@
         <w:rPr>
           <w:rFonts w:ascii="Calibri" w:hAnsi="Calibri" w:cs="Calibri"/>
           <w:b/>
+          <w:color w:val="FF0000"/>
         </w:rPr>
         <w:t xml:space="preserve"> </w:t>
       </w:r>
@@ -9604,11 +9606,13 @@
         <w:rPr>
           <w:rFonts w:ascii="Calibri" w:hAnsi="Calibri" w:cs="Calibri"/>
           <w:b/>
-        </w:rPr>
-      </w:pPr>
-      <w:r>
-        <w:rPr>
-          <w:rFonts w:ascii="Calibri" w:hAnsi="Calibri" w:cs="Calibri"/>
+          <w:color w:val="FF0000"/>
+        </w:rPr>
+      </w:pPr>
+      <w:r>
+        <w:rPr>
+          <w:rFonts w:ascii="Calibri" w:hAnsi="Calibri" w:cs="Calibri"/>
+          <w:color w:val="FF0000"/>
         </w:rPr>
         <w:t xml:space="preserve">Present the scatterplot of </w:t>
       </w:r>
@@ -9616,12 +9620,14 @@
         <w:rPr>
           <w:rFonts w:ascii="Calibri" w:hAnsi="Calibri" w:cs="Calibri"/>
           <w:b/>
+          <w:color w:val="FF0000"/>
         </w:rPr>
         <w:t>OLS_RESIDU</w:t>
       </w:r>
       <w:r>
         <w:rPr>
           <w:rFonts w:ascii="Calibri" w:hAnsi="Calibri" w:cs="Calibri"/>
+          <w:color w:val="FF0000"/>
         </w:rPr>
         <w:t xml:space="preserve"> by </w:t>
       </w:r>
@@ -9629,12 +9635,14 @@
         <w:rPr>
           <w:rFonts w:ascii="Calibri" w:hAnsi="Calibri" w:cs="Calibri"/>
           <w:b/>
+          <w:color w:val="FF0000"/>
         </w:rPr>
         <w:t>WT_RESIDU</w:t>
       </w:r>
       <w:r>
         <w:rPr>
           <w:rFonts w:ascii="Calibri" w:hAnsi="Calibri" w:cs="Calibri"/>
+          <w:color w:val="FF0000"/>
         </w:rPr>
         <w:t xml:space="preserve"> and describe the results.</w:t>
       </w:r>
@@ -9649,11 +9657,13 @@
         <w:rPr>
           <w:rFonts w:ascii="Calibri" w:hAnsi="Calibri" w:cs="Calibri"/>
           <w:b/>
-        </w:rPr>
-      </w:pPr>
-      <w:r>
-        <w:rPr>
-          <w:rFonts w:ascii="Calibri" w:hAnsi="Calibri" w:cs="Calibri"/>
+          <w:color w:val="FF0000"/>
+        </w:rPr>
+      </w:pPr>
+      <w:r>
+        <w:rPr>
+          <w:rFonts w:ascii="Calibri" w:hAnsi="Calibri" w:cs="Calibri"/>
+          <w:color w:val="FF0000"/>
         </w:rPr>
         <w:t xml:space="preserve">Is </w:t>
       </w:r>
@@ -9663,6 +9673,7 @@
           <w:b/>
           <w:bCs/>
           <w:i/>
+          <w:color w:val="FF0000"/>
         </w:rPr>
         <w:t>Slope b</w:t>
       </w:r>
@@ -9671,6 +9682,7 @@
           <w:rFonts w:ascii="Calibri" w:hAnsi="Calibri" w:cs="Calibri"/>
           <w:b/>
           <w:bCs/>
+          <w:color w:val="FF0000"/>
         </w:rPr>
         <w:t xml:space="preserve"> </w:t>
       </w:r>
@@ -9678,24 +9690,28 @@
         <w:rPr>
           <w:rFonts w:ascii="Calibri" w:hAnsi="Calibri" w:cs="Calibri"/>
           <w:bCs/>
+          <w:color w:val="FF0000"/>
         </w:rPr>
         <w:t>at the bottom of the scatterplot significant,</w:t>
       </w:r>
       <w:r>
         <w:rPr>
           <w:rFonts w:ascii="Calibri" w:hAnsi="Calibri" w:cs="Calibri"/>
+          <w:color w:val="FF0000"/>
         </w:rPr>
         <w:t xml:space="preserve"> </w:t>
       </w:r>
       <w:r>
         <w:rPr>
           <w:rFonts w:ascii="Calibri" w:hAnsi="Calibri" w:cs="Calibri"/>
+          <w:color w:val="FF0000"/>
         </w:rPr>
         <w:t xml:space="preserve">meaning that there’s </w:t>
       </w:r>
       <w:r>
         <w:rPr>
           <w:rFonts w:ascii="Calibri" w:hAnsi="Calibri" w:cs="Calibri"/>
+          <w:color w:val="FF0000"/>
         </w:rPr>
         <w:t>significant spatial autocorrelation?</w:t>
       </w:r>
@@ -9710,23 +9726,27 @@
         <w:rPr>
           <w:rFonts w:ascii="Calibri" w:hAnsi="Calibri" w:cs="Calibri"/>
           <w:b/>
-        </w:rPr>
-      </w:pPr>
-      <w:r>
-        <w:rPr>
-          <w:rFonts w:ascii="Calibri" w:hAnsi="Calibri" w:cs="Calibri"/>
+          <w:color w:val="FF0000"/>
+        </w:rPr>
+      </w:pPr>
+      <w:r>
+        <w:rPr>
+          <w:rFonts w:ascii="Calibri" w:hAnsi="Calibri" w:cs="Calibri"/>
+          <w:color w:val="FF0000"/>
         </w:rPr>
         <w:t>Present the Moran’s I scatterplot and results from the 999 permutations</w:t>
       </w:r>
       <w:r>
         <w:rPr>
           <w:rFonts w:ascii="Calibri" w:hAnsi="Calibri" w:cs="Calibri"/>
+          <w:color w:val="FF0000"/>
         </w:rPr>
         <w:t xml:space="preserve"> for OLS regression residuals</w:t>
       </w:r>
       <w:r>
         <w:rPr>
           <w:rFonts w:ascii="Calibri" w:hAnsi="Calibri" w:cs="Calibri"/>
+          <w:color w:val="FF0000"/>
         </w:rPr>
         <w:t>.</w:t>
       </w:r>
@@ -9741,11 +9761,13 @@
         <w:rPr>
           <w:rFonts w:ascii="Calibri" w:hAnsi="Calibri" w:cs="Calibri"/>
           <w:b/>
-        </w:rPr>
-      </w:pPr>
-      <w:r>
-        <w:rPr>
-          <w:rFonts w:ascii="Calibri" w:hAnsi="Calibri" w:cs="Calibri"/>
+          <w:color w:val="FF0000"/>
+        </w:rPr>
+      </w:pPr>
+      <w:r>
+        <w:rPr>
+          <w:rFonts w:ascii="Calibri" w:hAnsi="Calibri" w:cs="Calibri"/>
+          <w:color w:val="FF0000"/>
         </w:rPr>
         <w:t>Are you seeing significant spatial autocorrelation in your OLS residuals, and is this problematic?</w:t>
       </w:r>
@@ -9759,19 +9781,15 @@
         <w:jc w:val="both"/>
         <w:rPr>
           <w:rFonts w:ascii="Calibri" w:hAnsi="Calibri" w:cs="Calibri"/>
-        </w:rPr>
-      </w:pPr>
-      <w:r>
-        <w:rPr>
-          <w:rFonts w:ascii="Calibri" w:hAnsi="Calibri" w:cs="Calibri"/>
-        </w:rPr>
-        <w:t xml:space="preserve">Do Moran’s I and </w:t>
-      </w:r>
-      <w:r>
-        <w:rPr>
-          <w:rFonts w:ascii="Calibri" w:hAnsi="Calibri" w:cs="Calibri"/>
-        </w:rPr>
-        <w:t>the Beta coefficient of weighted (spatially lagged) residuals tell a similar story?</w:t>
+          <w:color w:val="FF0000"/>
+        </w:rPr>
+      </w:pPr>
+      <w:r>
+        <w:rPr>
+          <w:rFonts w:ascii="Calibri" w:hAnsi="Calibri" w:cs="Calibri"/>
+          <w:color w:val="FF0000"/>
+        </w:rPr>
+        <w:t>Do Moran’s I and the Beta coefficient of weighted (spatially lagged) residuals tell a similar story?</w:t>
       </w:r>
     </w:p>
     <w:p>

</xml_diff>

<commit_message>
Results- C #9 spatial lag part 1
</commit_message>
<xml_diff>
--- a/HW 2 - Instructions.docx
+++ b/HW 2 - Instructions.docx
@@ -9871,17 +9871,20 @@
           <w:rFonts w:ascii="Calibri" w:hAnsi="Calibri" w:cs="Calibri"/>
           <w:b/>
           <w:i/>
-        </w:rPr>
-      </w:pPr>
-      <w:r>
-        <w:rPr>
-          <w:rFonts w:ascii="Calibri" w:hAnsi="Calibri" w:cs="Calibri"/>
+          <w:color w:val="FF0000"/>
+        </w:rPr>
+      </w:pPr>
+      <w:r>
+        <w:rPr>
+          <w:rFonts w:ascii="Calibri" w:hAnsi="Calibri" w:cs="Calibri"/>
+          <w:color w:val="FF0000"/>
         </w:rPr>
         <w:t>Present</w:t>
       </w:r>
       <w:r>
         <w:rPr>
           <w:rFonts w:ascii="Calibri" w:hAnsi="Calibri" w:cs="Calibri"/>
+          <w:color w:val="FF0000"/>
         </w:rPr>
         <w:t xml:space="preserve"> results of Spatial Lag regression (call this Table 2)</w:t>
       </w:r>
@@ -9898,11 +9901,13 @@
           <w:rFonts w:ascii="Calibri" w:hAnsi="Calibri" w:cs="Calibri"/>
           <w:b/>
           <w:i/>
-        </w:rPr>
-      </w:pPr>
-      <w:r>
-        <w:rPr>
-          <w:rFonts w:ascii="Calibri" w:hAnsi="Calibri" w:cs="Calibri"/>
+          <w:color w:val="FF0000"/>
+        </w:rPr>
+      </w:pPr>
+      <w:r>
+        <w:rPr>
+          <w:rFonts w:ascii="Calibri" w:hAnsi="Calibri" w:cs="Calibri"/>
+          <w:color w:val="FF0000"/>
         </w:rPr>
         <w:t xml:space="preserve">Talk about the </w:t>
       </w:r>
@@ -9910,18 +9915,21 @@
         <w:rPr>
           <w:rFonts w:ascii="Calibri" w:hAnsi="Calibri" w:cs="Calibri"/>
           <w:b/>
+          <w:color w:val="FF0000"/>
         </w:rPr>
         <w:t>W_LNMEDHVAL</w:t>
       </w:r>
       <w:r>
         <w:rPr>
           <w:rFonts w:ascii="Calibri" w:hAnsi="Calibri" w:cs="Calibri"/>
+          <w:color w:val="FF0000"/>
         </w:rPr>
         <w:t xml:space="preserve"> term in the spatial lag regression output. </w:t>
       </w:r>
       <w:r>
         <w:rPr>
           <w:rFonts w:ascii="Calibri" w:hAnsi="Calibri" w:cs="Calibri"/>
+          <w:color w:val="FF0000"/>
         </w:rPr>
         <w:t>State whether it is significant, and how the results can be interpreted.</w:t>
       </w:r>
@@ -9938,11 +9946,13 @@
           <w:rFonts w:ascii="Calibri" w:hAnsi="Calibri" w:cs="Calibri"/>
           <w:b/>
           <w:i/>
-        </w:rPr>
-      </w:pPr>
-      <w:r>
-        <w:rPr>
-          <w:rFonts w:ascii="Calibri" w:hAnsi="Calibri" w:cs="Calibri"/>
+          <w:color w:val="FF0000"/>
+        </w:rPr>
+      </w:pPr>
+      <w:r>
+        <w:rPr>
+          <w:rFonts w:ascii="Calibri" w:hAnsi="Calibri" w:cs="Calibri"/>
+          <w:color w:val="FF0000"/>
         </w:rPr>
         <w:t xml:space="preserve">Are the remaining terms (i.e., the predictors </w:t>
       </w:r>
@@ -9950,12 +9960,14 @@
         <w:rPr>
           <w:rFonts w:ascii="Calibri" w:hAnsi="Calibri" w:cs="Calibri"/>
           <w:b/>
+          <w:color w:val="FF0000"/>
         </w:rPr>
         <w:t>LNNBELPOV</w:t>
       </w:r>
       <w:r>
         <w:rPr>
           <w:rFonts w:ascii="Calibri" w:hAnsi="Calibri" w:cs="Calibri"/>
+          <w:color w:val="FF0000"/>
         </w:rPr>
         <w:t xml:space="preserve">, </w:t>
       </w:r>
@@ -9963,12 +9975,14 @@
         <w:rPr>
           <w:rFonts w:ascii="Calibri" w:hAnsi="Calibri" w:cs="Calibri"/>
           <w:b/>
+          <w:color w:val="FF0000"/>
         </w:rPr>
         <w:t>PCTBACHMOR</w:t>
       </w:r>
       <w:r>
         <w:rPr>
           <w:rFonts w:ascii="Calibri" w:hAnsi="Calibri" w:cs="Calibri"/>
+          <w:color w:val="FF0000"/>
         </w:rPr>
         <w:t xml:space="preserve">, </w:t>
       </w:r>
@@ -9976,12 +9990,14 @@
         <w:rPr>
           <w:rFonts w:ascii="Calibri" w:hAnsi="Calibri" w:cs="Calibri"/>
           <w:b/>
+          <w:color w:val="FF0000"/>
         </w:rPr>
         <w:t>PCTSINGLES</w:t>
       </w:r>
       <w:r>
         <w:rPr>
           <w:rFonts w:ascii="Calibri" w:hAnsi="Calibri" w:cs="Calibri"/>
+          <w:color w:val="FF0000"/>
         </w:rPr>
         <w:t xml:space="preserve">, and </w:t>
       </w:r>
@@ -9989,12 +10005,14 @@
         <w:rPr>
           <w:rFonts w:ascii="Calibri" w:hAnsi="Calibri" w:cs="Calibri"/>
           <w:b/>
+          <w:color w:val="FF0000"/>
         </w:rPr>
         <w:t>PCTVACANT</w:t>
       </w:r>
       <w:r>
         <w:rPr>
           <w:rFonts w:ascii="Calibri" w:hAnsi="Calibri" w:cs="Calibri"/>
+          <w:color w:val="FF0000"/>
         </w:rPr>
         <w:t xml:space="preserve">) in the model significant? </w:t>
       </w:r>
@@ -10011,11 +10029,13 @@
           <w:rFonts w:ascii="Calibri" w:hAnsi="Calibri" w:cs="Calibri"/>
           <w:b/>
           <w:i/>
-        </w:rPr>
-      </w:pPr>
-      <w:r>
-        <w:rPr>
-          <w:rFonts w:ascii="Calibri" w:hAnsi="Calibri" w:cs="Calibri"/>
+          <w:color w:val="FF0000"/>
+        </w:rPr>
+      </w:pPr>
+      <w:r>
+        <w:rPr>
+          <w:rFonts w:ascii="Calibri" w:hAnsi="Calibri" w:cs="Calibri"/>
+          <w:color w:val="FF0000"/>
         </w:rPr>
         <w:t>Compare these results to OLS results.</w:t>
       </w:r>

</xml_diff>

<commit_message>
Results- C #9 spatial lag complete
</commit_message>
<xml_diff>
--- a/HW 2 - Instructions.docx
+++ b/HW 2 - Instructions.docx
@@ -10052,23 +10052,27 @@
           <w:rFonts w:ascii="Calibri" w:hAnsi="Calibri" w:cs="Calibri"/>
           <w:b/>
           <w:i/>
-        </w:rPr>
-      </w:pPr>
-      <w:r>
-        <w:rPr>
-          <w:rFonts w:ascii="Calibri" w:hAnsi="Calibri" w:cs="Calibri"/>
+          <w:color w:val="FF0000"/>
+        </w:rPr>
+      </w:pPr>
+      <w:r>
+        <w:rPr>
+          <w:rFonts w:ascii="Calibri" w:hAnsi="Calibri" w:cs="Calibri"/>
+          <w:color w:val="FF0000"/>
         </w:rPr>
         <w:t xml:space="preserve">State whether, based on the Breusch-Pagan test, the spatial lag regression </w:t>
       </w:r>
       <w:r>
         <w:rPr>
           <w:rFonts w:ascii="Calibri" w:hAnsi="Calibri" w:cs="Calibri"/>
+          <w:color w:val="FF0000"/>
         </w:rPr>
         <w:t>residuals are still heteroscedastic</w:t>
       </w:r>
       <w:r>
         <w:rPr>
           <w:rFonts w:ascii="Calibri" w:hAnsi="Calibri" w:cs="Calibri"/>
+          <w:color w:val="FF0000"/>
         </w:rPr>
         <w:t>.</w:t>
       </w:r>
@@ -10085,11 +10089,13 @@
           <w:rFonts w:ascii="Calibri" w:hAnsi="Calibri" w:cs="Calibri"/>
           <w:b/>
           <w:i/>
-        </w:rPr>
-      </w:pPr>
-      <w:r>
-        <w:rPr>
-          <w:rFonts w:ascii="Calibri" w:hAnsi="Calibri" w:cs="Calibri"/>
+          <w:color w:val="FF0000"/>
+        </w:rPr>
+      </w:pPr>
+      <w:r>
+        <w:rPr>
+          <w:rFonts w:ascii="Calibri" w:hAnsi="Calibri" w:cs="Calibri"/>
+          <w:color w:val="FF0000"/>
         </w:rPr>
         <w:lastRenderedPageBreak/>
         <w:t>Compare the Spatial Lag regression and OLS regression</w:t>
@@ -10097,18 +10103,21 @@
       <w:r>
         <w:rPr>
           <w:rFonts w:ascii="Calibri" w:hAnsi="Calibri" w:cs="Calibri"/>
+          <w:color w:val="FF0000"/>
         </w:rPr>
         <w:t xml:space="preserve"> </w:t>
       </w:r>
       <w:r>
         <w:rPr>
           <w:rFonts w:ascii="Calibri" w:hAnsi="Calibri" w:cs="Calibri"/>
+          <w:color w:val="FF0000"/>
         </w:rPr>
         <w:t xml:space="preserve">models </w:t>
       </w:r>
       <w:r>
         <w:rPr>
           <w:rFonts w:ascii="Calibri" w:hAnsi="Calibri" w:cs="Calibri"/>
+          <w:color w:val="FF0000"/>
         </w:rPr>
         <w:t xml:space="preserve">based on the Akaike Information Criterion/Schwarz Criterion, the Log Likelihood, and the Likelihood Ratio Test. </w:t>
       </w:r>
@@ -10125,17 +10134,20 @@
           <w:rFonts w:ascii="Calibri" w:hAnsi="Calibri" w:cs="Calibri"/>
           <w:b/>
           <w:i/>
-        </w:rPr>
-      </w:pPr>
-      <w:r>
-        <w:rPr>
-          <w:rFonts w:ascii="Calibri" w:hAnsi="Calibri" w:cs="Calibri"/>
+          <w:color w:val="FF0000"/>
+        </w:rPr>
+      </w:pPr>
+      <w:r>
+        <w:rPr>
+          <w:rFonts w:ascii="Calibri" w:hAnsi="Calibri" w:cs="Calibri"/>
+          <w:color w:val="FF0000"/>
         </w:rPr>
         <w:t xml:space="preserve">Present the Moran’s I scatterplot of spatial lag regression residuals. Does there seem to be less spatial autocorrelation in these residuals than in OLS </w:t>
       </w:r>
       <w:r>
         <w:rPr>
           <w:rFonts w:ascii="Calibri" w:hAnsi="Calibri" w:cs="Calibri"/>
+          <w:color w:val="FF0000"/>
         </w:rPr>
         <w:t>residuals?</w:t>
       </w:r>
@@ -10152,17 +10164,20 @@
           <w:rFonts w:ascii="Calibri" w:hAnsi="Calibri" w:cs="Calibri"/>
           <w:b/>
           <w:i/>
-        </w:rPr>
-      </w:pPr>
-      <w:r>
-        <w:rPr>
-          <w:rFonts w:ascii="Calibri" w:hAnsi="Calibri" w:cs="Calibri"/>
+          <w:color w:val="FF0000"/>
+        </w:rPr>
+      </w:pPr>
+      <w:r>
+        <w:rPr>
+          <w:rFonts w:ascii="Calibri" w:hAnsi="Calibri" w:cs="Calibri"/>
+          <w:color w:val="FF0000"/>
         </w:rPr>
         <w:t>Overall, which model is doing better based on all of these criteria</w:t>
       </w:r>
       <w:r>
         <w:rPr>
           <w:rFonts w:ascii="Calibri" w:hAnsi="Calibri" w:cs="Calibri"/>
+          <w:color w:val="FF0000"/>
         </w:rPr>
         <w:t>?</w:t>
       </w:r>

</xml_diff>

<commit_message>
Results- C #9 spatial error part 1
</commit_message>
<xml_diff>
--- a/HW 2 - Instructions.docx
+++ b/HW 2 - Instructions.docx
@@ -10245,11 +10245,13 @@
           <w:rFonts w:ascii="Calibri" w:hAnsi="Calibri" w:cs="Calibri"/>
           <w:b/>
           <w:i/>
-        </w:rPr>
-      </w:pPr>
-      <w:r>
-        <w:rPr>
-          <w:rFonts w:ascii="Calibri" w:hAnsi="Calibri" w:cs="Calibri"/>
+          <w:color w:val="FF0000"/>
+        </w:rPr>
+      </w:pPr>
+      <w:r>
+        <w:rPr>
+          <w:rFonts w:ascii="Calibri" w:hAnsi="Calibri" w:cs="Calibri"/>
+          <w:color w:val="FF0000"/>
         </w:rPr>
         <w:t xml:space="preserve">Talk about the </w:t>
       </w:r>
@@ -10257,24 +10259,28 @@
         <w:rPr>
           <w:rFonts w:ascii="Calibri" w:hAnsi="Calibri" w:cs="Calibri"/>
           <w:b/>
+          <w:color w:val="FF0000"/>
         </w:rPr>
         <w:t>LAMBDA</w:t>
       </w:r>
       <w:r>
         <w:rPr>
           <w:rFonts w:ascii="Calibri" w:hAnsi="Calibri" w:cs="Calibri"/>
+          <w:color w:val="FF0000"/>
         </w:rPr>
         <w:t xml:space="preserve"> term in the spatial </w:t>
       </w:r>
       <w:r>
         <w:rPr>
           <w:rFonts w:ascii="Calibri" w:hAnsi="Calibri" w:cs="Calibri"/>
+          <w:color w:val="FF0000"/>
         </w:rPr>
         <w:t>error</w:t>
       </w:r>
       <w:r>
         <w:rPr>
           <w:rFonts w:ascii="Calibri" w:hAnsi="Calibri" w:cs="Calibri"/>
+          <w:color w:val="FF0000"/>
         </w:rPr>
         <w:t xml:space="preserve"> regression output. State whether it is significant, and how the results can be interpreted.</w:t>
       </w:r>
@@ -10291,11 +10297,13 @@
           <w:rFonts w:ascii="Calibri" w:hAnsi="Calibri" w:cs="Calibri"/>
           <w:b/>
           <w:i/>
-        </w:rPr>
-      </w:pPr>
-      <w:r>
-        <w:rPr>
-          <w:rFonts w:ascii="Calibri" w:hAnsi="Calibri" w:cs="Calibri"/>
+          <w:color w:val="FF0000"/>
+        </w:rPr>
+      </w:pPr>
+      <w:r>
+        <w:rPr>
+          <w:rFonts w:ascii="Calibri" w:hAnsi="Calibri" w:cs="Calibri"/>
+          <w:color w:val="FF0000"/>
         </w:rPr>
         <w:t xml:space="preserve">Are the remaining terms (i.e., the predictors </w:t>
       </w:r>
@@ -10303,12 +10311,14 @@
         <w:rPr>
           <w:rFonts w:ascii="Calibri" w:hAnsi="Calibri" w:cs="Calibri"/>
           <w:b/>
+          <w:color w:val="FF0000"/>
         </w:rPr>
         <w:t>LNNBELPOV</w:t>
       </w:r>
       <w:r>
         <w:rPr>
           <w:rFonts w:ascii="Calibri" w:hAnsi="Calibri" w:cs="Calibri"/>
+          <w:color w:val="FF0000"/>
         </w:rPr>
         <w:t xml:space="preserve">, </w:t>
       </w:r>
@@ -10316,12 +10326,14 @@
         <w:rPr>
           <w:rFonts w:ascii="Calibri" w:hAnsi="Calibri" w:cs="Calibri"/>
           <w:b/>
+          <w:color w:val="FF0000"/>
         </w:rPr>
         <w:t>PCTBACHMOR</w:t>
       </w:r>
       <w:r>
         <w:rPr>
           <w:rFonts w:ascii="Calibri" w:hAnsi="Calibri" w:cs="Calibri"/>
+          <w:color w:val="FF0000"/>
         </w:rPr>
         <w:t xml:space="preserve">, </w:t>
       </w:r>
@@ -10329,12 +10341,14 @@
         <w:rPr>
           <w:rFonts w:ascii="Calibri" w:hAnsi="Calibri" w:cs="Calibri"/>
           <w:b/>
+          <w:color w:val="FF0000"/>
         </w:rPr>
         <w:t>PCTSINGLES</w:t>
       </w:r>
       <w:r>
         <w:rPr>
           <w:rFonts w:ascii="Calibri" w:hAnsi="Calibri" w:cs="Calibri"/>
+          <w:color w:val="FF0000"/>
         </w:rPr>
         <w:t xml:space="preserve">, and </w:t>
       </w:r>
@@ -10342,12 +10356,14 @@
         <w:rPr>
           <w:rFonts w:ascii="Calibri" w:hAnsi="Calibri" w:cs="Calibri"/>
           <w:b/>
+          <w:color w:val="FF0000"/>
         </w:rPr>
         <w:t>PCTVACANT</w:t>
       </w:r>
       <w:r>
         <w:rPr>
           <w:rFonts w:ascii="Calibri" w:hAnsi="Calibri" w:cs="Calibri"/>
+          <w:color w:val="FF0000"/>
         </w:rPr>
         <w:t xml:space="preserve">) in the model significant? </w:t>
       </w:r>
@@ -10364,11 +10380,13 @@
           <w:rFonts w:ascii="Calibri" w:hAnsi="Calibri" w:cs="Calibri"/>
           <w:b/>
           <w:i/>
-        </w:rPr>
-      </w:pPr>
-      <w:r>
-        <w:rPr>
-          <w:rFonts w:ascii="Calibri" w:hAnsi="Calibri" w:cs="Calibri"/>
+          <w:color w:val="FF0000"/>
+        </w:rPr>
+      </w:pPr>
+      <w:r>
+        <w:rPr>
+          <w:rFonts w:ascii="Calibri" w:hAnsi="Calibri" w:cs="Calibri"/>
+          <w:color w:val="FF0000"/>
         </w:rPr>
         <w:t>Compare these results to OLS results.</w:t>
       </w:r>

</xml_diff>

<commit_message>
Results - D #10 fix and update
</commit_message>
<xml_diff>
--- a/HW 2 - Instructions.docx
+++ b/HW 2 - Instructions.docx
@@ -10699,29 +10699,34 @@
         <w:jc w:val="both"/>
         <w:rPr>
           <w:rFonts w:ascii="Calibri" w:hAnsi="Calibri" w:cs="Calibri"/>
-        </w:rPr>
-      </w:pPr>
-      <w:r>
-        <w:rPr>
-          <w:rFonts w:ascii="Calibri" w:hAnsi="Calibri" w:cs="Calibri"/>
+          <w:color w:val="FF0000"/>
+        </w:rPr>
+      </w:pPr>
+      <w:r>
+        <w:rPr>
+          <w:rFonts w:ascii="Calibri" w:hAnsi="Calibri" w:cs="Calibri"/>
+          <w:color w:val="FF0000"/>
         </w:rPr>
         <w:t xml:space="preserve">Compare the </w:t>
       </w:r>
       <w:r>
         <w:rPr>
           <w:rFonts w:ascii="Calibri" w:hAnsi="Calibri" w:cs="Calibri"/>
+          <w:color w:val="FF0000"/>
         </w:rPr>
         <w:t xml:space="preserve">(overall) </w:t>
       </w:r>
       <w:r>
         <w:rPr>
           <w:rFonts w:ascii="Calibri" w:hAnsi="Calibri" w:cs="Calibri"/>
+          <w:color w:val="FF0000"/>
         </w:rPr>
         <w:t>R-squared of the GWR regression with the R-squared of the OLS regression. State which regression method seems to be doing a better job of explaining the variance in the dependent variable</w:t>
       </w:r>
       <w:r>
         <w:rPr>
           <w:rFonts w:ascii="Calibri" w:hAnsi="Calibri" w:cs="Calibri"/>
+          <w:color w:val="FF0000"/>
         </w:rPr>
         <w:t>.</w:t>
       </w:r>
@@ -10735,17 +10740,20 @@
         <w:jc w:val="both"/>
         <w:rPr>
           <w:rFonts w:ascii="Calibri" w:hAnsi="Calibri" w:cs="Calibri"/>
-        </w:rPr>
-      </w:pPr>
-      <w:r>
-        <w:rPr>
-          <w:rFonts w:ascii="Calibri" w:hAnsi="Calibri" w:cs="Calibri"/>
+          <w:color w:val="FF0000"/>
+        </w:rPr>
+      </w:pPr>
+      <w:r>
+        <w:rPr>
+          <w:rFonts w:ascii="Calibri" w:hAnsi="Calibri" w:cs="Calibri"/>
+          <w:color w:val="FF0000"/>
         </w:rPr>
         <w:t xml:space="preserve">Compare the Akaike Information Criteria </w:t>
       </w:r>
       <w:r>
         <w:rPr>
           <w:rFonts w:ascii="Calibri" w:hAnsi="Calibri" w:cs="Calibri"/>
+          <w:color w:val="FF0000"/>
         </w:rPr>
         <w:t xml:space="preserve">(AIC and not </w:t>
       </w:r>
@@ -10753,6 +10761,7 @@
       <w:r>
         <w:rPr>
           <w:rFonts w:ascii="Calibri" w:hAnsi="Calibri" w:cs="Calibri"/>
+          <w:color w:val="FF0000"/>
         </w:rPr>
         <w:t>AICc</w:t>
       </w:r>
@@ -10760,18 +10769,21 @@
       <w:r>
         <w:rPr>
           <w:rFonts w:ascii="Calibri" w:hAnsi="Calibri" w:cs="Calibri"/>
+          <w:color w:val="FF0000"/>
         </w:rPr>
         <w:t xml:space="preserve">) </w:t>
       </w:r>
       <w:r>
         <w:rPr>
           <w:rFonts w:ascii="Calibri" w:hAnsi="Calibri" w:cs="Calibri"/>
+          <w:color w:val="FF0000"/>
         </w:rPr>
         <w:t xml:space="preserve">of GWR with those of OLS, Spatial Lag and Spatial Error models. Which model seems to be doing a better job based on that </w:t>
       </w:r>
       <w:r>
         <w:rPr>
           <w:rFonts w:ascii="Calibri" w:hAnsi="Calibri" w:cs="Calibri"/>
+          <w:color w:val="FF0000"/>
         </w:rPr>
         <w:lastRenderedPageBreak/>
         <w:t>(remember, the lower the Akaike Information Criterion, the better the fit).</w:t>

</xml_diff>

<commit_message>
Results - D #10 map fixed
</commit_message>
<xml_diff>
--- a/HW 2 - Instructions.docx
+++ b/HW 2 - Instructions.docx
@@ -10545,23 +10545,27 @@
           <w:rFonts w:ascii="Calibri" w:hAnsi="Calibri" w:cs="Calibri"/>
           <w:b/>
           <w:i/>
-        </w:rPr>
-      </w:pPr>
-      <w:r>
-        <w:rPr>
-          <w:rFonts w:ascii="Calibri" w:hAnsi="Calibri" w:cs="Calibri"/>
+          <w:color w:val="FF0000"/>
+        </w:rPr>
+      </w:pPr>
+      <w:r>
+        <w:rPr>
+          <w:rFonts w:ascii="Calibri" w:hAnsi="Calibri" w:cs="Calibri"/>
+          <w:color w:val="FF0000"/>
         </w:rPr>
         <w:t>Be sure to d</w:t>
       </w:r>
       <w:r>
         <w:rPr>
           <w:rFonts w:ascii="Calibri" w:hAnsi="Calibri" w:cs="Calibri"/>
+          <w:color w:val="FF0000"/>
         </w:rPr>
         <w:t>iscuss local regression results, as is done on the slides.</w:t>
       </w:r>
       <w:r>
         <w:rPr>
           <w:rFonts w:ascii="Calibri" w:hAnsi="Calibri" w:cs="Calibri"/>
+          <w:color w:val="FF0000"/>
         </w:rPr>
         <w:t xml:space="preserve"> </w:t>
       </w:r>
@@ -10578,17 +10582,20 @@
           <w:rFonts w:ascii="Calibri" w:hAnsi="Calibri" w:cs="Calibri"/>
           <w:b/>
           <w:i/>
-        </w:rPr>
-      </w:pPr>
-      <w:r>
-        <w:rPr>
-          <w:rFonts w:ascii="Calibri" w:hAnsi="Calibri" w:cs="Calibri"/>
+          <w:color w:val="FF0000"/>
+        </w:rPr>
+      </w:pPr>
+      <w:r>
+        <w:rPr>
+          <w:rFonts w:ascii="Calibri" w:hAnsi="Calibri" w:cs="Calibri"/>
+          <w:color w:val="FF0000"/>
         </w:rPr>
         <w:t xml:space="preserve">Present the maps of coefficients divided by the standard error that you created earlier. </w:t>
       </w:r>
       <w:r>
         <w:rPr>
           <w:rFonts w:ascii="Calibri" w:hAnsi="Calibri" w:cs="Calibri"/>
+          <w:color w:val="FF0000"/>
         </w:rPr>
         <w:t>Are there locations in the city where the relationships between each of the predictors and the dependent variable possibly significant?</w:t>
       </w:r>
@@ -10605,35 +10612,41 @@
           <w:rFonts w:ascii="Calibri" w:hAnsi="Calibri" w:cs="Calibri"/>
           <w:b/>
           <w:i/>
-        </w:rPr>
-      </w:pPr>
-      <w:r>
-        <w:rPr>
-          <w:rFonts w:ascii="Calibri" w:hAnsi="Calibri" w:cs="Calibri"/>
+          <w:color w:val="FF0000"/>
+        </w:rPr>
+      </w:pPr>
+      <w:r>
+        <w:rPr>
+          <w:rFonts w:ascii="Calibri" w:hAnsi="Calibri" w:cs="Calibri"/>
+          <w:color w:val="FF0000"/>
         </w:rPr>
         <w:t xml:space="preserve">Present and discuss </w:t>
       </w:r>
       <w:r>
         <w:rPr>
           <w:rFonts w:ascii="Calibri" w:hAnsi="Calibri" w:cs="Calibri"/>
+          <w:color w:val="FF0000"/>
         </w:rPr>
         <w:t xml:space="preserve">the </w:t>
       </w:r>
       <w:r>
         <w:rPr>
           <w:rFonts w:ascii="Calibri" w:hAnsi="Calibri" w:cs="Calibri"/>
+          <w:color w:val="FF0000"/>
         </w:rPr>
         <w:t>c</w:t>
       </w:r>
       <w:r>
         <w:rPr>
           <w:rFonts w:ascii="Calibri" w:hAnsi="Calibri" w:cs="Calibri"/>
+          <w:color w:val="FF0000"/>
         </w:rPr>
         <w:t>horopleth map of local R-squares</w:t>
       </w:r>
       <w:r>
         <w:rPr>
           <w:rFonts w:ascii="Calibri" w:hAnsi="Calibri" w:cs="Calibri"/>
+          <w:color w:val="FF0000"/>
         </w:rPr>
         <w:t xml:space="preserve">. </w:t>
       </w:r>

</xml_diff>

<commit_message>
Results- C #9 finished
</commit_message>
<xml_diff>
--- a/HW 2 - Instructions.docx
+++ b/HW 2 - Instructions.docx
@@ -10117,35 +10117,41 @@
           <w:rFonts w:ascii="Calibri" w:hAnsi="Calibri" w:cs="Calibri"/>
           <w:b/>
           <w:i/>
-        </w:rPr>
-      </w:pPr>
-      <w:r>
-        <w:rPr>
-          <w:rFonts w:ascii="Calibri" w:hAnsi="Calibri" w:cs="Calibri"/>
+          <w:color w:val="FF0000"/>
+        </w:rPr>
+      </w:pPr>
+      <w:r>
+        <w:rPr>
+          <w:rFonts w:ascii="Calibri" w:hAnsi="Calibri" w:cs="Calibri"/>
+          <w:color w:val="FF0000"/>
         </w:rPr>
         <w:t xml:space="preserve">State whether, based on the Breusch-Pagan test, the spatial lag regression </w:t>
       </w:r>
       <w:r>
         <w:rPr>
           <w:rFonts w:ascii="Calibri" w:hAnsi="Calibri" w:cs="Calibri"/>
+          <w:color w:val="FF0000"/>
         </w:rPr>
         <w:t xml:space="preserve">residuals are </w:t>
       </w:r>
       <w:r>
         <w:rPr>
           <w:rFonts w:ascii="Calibri" w:hAnsi="Calibri" w:cs="Calibri"/>
+          <w:color w:val="FF0000"/>
         </w:rPr>
         <w:t>still h</w:t>
       </w:r>
       <w:r>
         <w:rPr>
           <w:rFonts w:ascii="Calibri" w:hAnsi="Calibri" w:cs="Calibri"/>
+          <w:color w:val="FF0000"/>
         </w:rPr>
         <w:t>eteroscedastic</w:t>
       </w:r>
       <w:r>
         <w:rPr>
           <w:rFonts w:ascii="Calibri" w:hAnsi="Calibri" w:cs="Calibri"/>
+          <w:color w:val="FF0000"/>
         </w:rPr>
         <w:t xml:space="preserve">? </w:t>
       </w:r>
@@ -10162,11 +10168,13 @@
           <w:rFonts w:ascii="Calibri" w:hAnsi="Calibri" w:cs="Calibri"/>
           <w:b/>
           <w:i/>
-        </w:rPr>
-      </w:pPr>
-      <w:r>
-        <w:rPr>
-          <w:rFonts w:ascii="Calibri" w:hAnsi="Calibri" w:cs="Calibri"/>
+          <w:color w:val="FF0000"/>
+        </w:rPr>
+      </w:pPr>
+      <w:r>
+        <w:rPr>
+          <w:rFonts w:ascii="Calibri" w:hAnsi="Calibri" w:cs="Calibri"/>
+          <w:color w:val="FF0000"/>
         </w:rPr>
         <w:t xml:space="preserve">Compare the Spatial Error regression and OLS regression based on the Akaike Information Criterion/Schwarz Criterion, the Log Likelihood, and the Likelihood Ratio Test. </w:t>
       </w:r>
@@ -10183,11 +10191,13 @@
           <w:rFonts w:ascii="Calibri" w:hAnsi="Calibri" w:cs="Calibri"/>
           <w:b/>
           <w:i/>
-        </w:rPr>
-      </w:pPr>
-      <w:r>
-        <w:rPr>
-          <w:rFonts w:ascii="Calibri" w:hAnsi="Calibri" w:cs="Calibri"/>
+          <w:color w:val="FF0000"/>
+        </w:rPr>
+      </w:pPr>
+      <w:r>
+        <w:rPr>
+          <w:rFonts w:ascii="Calibri" w:hAnsi="Calibri" w:cs="Calibri"/>
+          <w:color w:val="FF0000"/>
         </w:rPr>
         <w:t>Present the Moran’s I scatterplot of spatial error regression residuals. Does there seem to be less spatial autocorrelation in these residuals than in OLS residuals?</w:t>
       </w:r>
@@ -10204,17 +10214,20 @@
           <w:rFonts w:ascii="Calibri" w:hAnsi="Calibri" w:cs="Calibri"/>
           <w:b/>
           <w:i/>
-        </w:rPr>
-      </w:pPr>
-      <w:r>
-        <w:rPr>
-          <w:rFonts w:ascii="Calibri" w:hAnsi="Calibri" w:cs="Calibri"/>
+          <w:color w:val="FF0000"/>
+        </w:rPr>
+      </w:pPr>
+      <w:r>
+        <w:rPr>
+          <w:rFonts w:ascii="Calibri" w:hAnsi="Calibri" w:cs="Calibri"/>
+          <w:color w:val="FF0000"/>
         </w:rPr>
         <w:t>Overall, which model is doing better based on all of these criteria</w:t>
       </w:r>
       <w:r>
         <w:rPr>
           <w:rFonts w:ascii="Calibri" w:hAnsi="Calibri" w:cs="Calibri"/>
+          <w:color w:val="FF0000"/>
         </w:rPr>
         <w:t>?</w:t>
       </w:r>
@@ -10231,11 +10244,13 @@
           <w:rFonts w:ascii="Calibri" w:hAnsi="Calibri" w:cs="Calibri"/>
           <w:b/>
           <w:i/>
-        </w:rPr>
-      </w:pPr>
-      <w:r>
-        <w:rPr>
-          <w:rFonts w:ascii="Calibri" w:hAnsi="Calibri" w:cs="Calibri"/>
+          <w:color w:val="FF0000"/>
+        </w:rPr>
+      </w:pPr>
+      <w:r>
+        <w:rPr>
+          <w:rFonts w:ascii="Calibri" w:hAnsi="Calibri" w:cs="Calibri"/>
+          <w:color w:val="FF0000"/>
         </w:rPr>
         <w:t>Compare the Spatial Lag and Spatial Error results with each other</w:t>
       </w:r>
@@ -10252,23 +10267,27 @@
           <w:rFonts w:ascii="Calibri" w:hAnsi="Calibri" w:cs="Calibri"/>
           <w:b/>
           <w:i/>
-        </w:rPr>
-      </w:pPr>
-      <w:r>
-        <w:rPr>
-          <w:rFonts w:ascii="Calibri" w:hAnsi="Calibri" w:cs="Calibri"/>
+          <w:color w:val="FF0000"/>
+        </w:rPr>
+      </w:pPr>
+      <w:r>
+        <w:rPr>
+          <w:rFonts w:ascii="Calibri" w:hAnsi="Calibri" w:cs="Calibri"/>
+          <w:color w:val="FF0000"/>
         </w:rPr>
         <w:t>Recall that you should not be using the likelihood-ratio test for this because the models are not nested</w:t>
       </w:r>
       <w:r>
         <w:rPr>
           <w:rFonts w:ascii="Calibri" w:hAnsi="Calibri" w:cs="Calibri"/>
+          <w:color w:val="FF0000"/>
         </w:rPr>
         <w:t xml:space="preserve"> (i.e., neither method is a special subtype of each other)</w:t>
       </w:r>
       <w:r>
         <w:rPr>
           <w:rFonts w:ascii="Calibri" w:hAnsi="Calibri" w:cs="Calibri"/>
+          <w:color w:val="FF0000"/>
         </w:rPr>
         <w:t>. However, it is OK to compare the two non-nested models, such as spatial lag and spatial error, based on Akaike Information Criterion and the Schwarz Information Criterion.</w:t>
       </w:r>
@@ -10285,23 +10304,27 @@
           <w:rFonts w:ascii="Calibri" w:hAnsi="Calibri" w:cs="Calibri"/>
           <w:b/>
           <w:i/>
-        </w:rPr>
-      </w:pPr>
-      <w:r>
-        <w:rPr>
-          <w:rFonts w:ascii="Calibri" w:hAnsi="Calibri" w:cs="Calibri"/>
+          <w:color w:val="FF0000"/>
+        </w:rPr>
+      </w:pPr>
+      <w:r>
+        <w:rPr>
+          <w:rFonts w:ascii="Calibri" w:hAnsi="Calibri" w:cs="Calibri"/>
+          <w:color w:val="FF0000"/>
         </w:rPr>
         <w:t xml:space="preserve">Which model has better (lower) </w:t>
       </w:r>
       <w:r>
         <w:rPr>
           <w:rFonts w:ascii="Calibri" w:hAnsi="Calibri" w:cs="Calibri"/>
+          <w:color w:val="FF0000"/>
         </w:rPr>
         <w:t xml:space="preserve">Akaike Information Criterion and Schwarz Information Criterion </w:t>
       </w:r>
       <w:r>
         <w:rPr>
           <w:rFonts w:ascii="Calibri" w:hAnsi="Calibri" w:cs="Calibri"/>
+          <w:color w:val="FF0000"/>
         </w:rPr>
         <w:t>values?</w:t>
       </w:r>

</xml_diff>